<commit_message>
make fall coverage fig
</commit_message>
<xml_diff>
--- a/docs/manu/Results-v1.docx
+++ b/docs/manu/Results-v1.docx
@@ -16,7 +16,41 @@
           <w:bCs/>
           <w:lang w:val="en-US"/>
         </w:rPr>
+        <w:t>Weather</w:t>
+      </w:r>
+    </w:p>
+    <w:p>
+      <w:pPr>
+        <w:rPr>
+          <w:b/>
+          <w:bCs/>
+          <w:lang w:val="en-US"/>
+        </w:rPr>
+      </w:pPr>
+    </w:p>
+    <w:p>
+      <w:pPr>
+        <w:rPr>
+          <w:b/>
+          <w:bCs/>
+          <w:lang w:val="en-US"/>
+        </w:rPr>
+      </w:pPr>
+      <w:r>
+        <w:rPr>
+          <w:b/>
+          <w:bCs/>
+          <w:lang w:val="en-US"/>
+        </w:rPr>
         <w:t>Cover crops</w:t>
+      </w:r>
+      <w:r>
+        <w:rPr>
+          <w:b/>
+          <w:bCs/>
+          <w:lang w:val="en-US"/>
+        </w:rPr>
+        <w:t xml:space="preserve"> GDDs (base 0 deg Celsius) accumulated at fall sampling</w:t>
       </w:r>
     </w:p>
     <w:tbl>
@@ -26,22 +60,21 @@
         <w:tblLook w:val="04A0" w:firstRow="1" w:lastRow="0" w:firstColumn="1" w:lastColumn="0" w:noHBand="0" w:noVBand="1"/>
       </w:tblPr>
       <w:tblGrid>
-        <w:gridCol w:w="1093"/>
-        <w:gridCol w:w="935"/>
-        <w:gridCol w:w="1135"/>
-        <w:gridCol w:w="1407"/>
-        <w:gridCol w:w="1081"/>
-        <w:gridCol w:w="935"/>
-        <w:gridCol w:w="1407"/>
-        <w:gridCol w:w="1023"/>
+        <w:gridCol w:w="2121"/>
+        <w:gridCol w:w="1577"/>
+        <w:gridCol w:w="1684"/>
+        <w:gridCol w:w="1701"/>
+        <w:gridCol w:w="1933"/>
       </w:tblGrid>
       <w:tr>
         <w:tc>
           <w:tcPr>
-            <w:tcW w:w="1229" w:type="dxa"/>
-          </w:tcPr>
-          <w:p>
-            <w:pPr>
+            <w:tcW w:w="2121" w:type="dxa"/>
+            <w:vAlign w:val="center"/>
+          </w:tcPr>
+          <w:p>
+            <w:pPr>
+              <w:jc w:val="center"/>
               <w:rPr>
                 <w:b/>
                 <w:bCs/>
@@ -52,10 +85,12 @@
         </w:tc>
         <w:tc>
           <w:tcPr>
-            <w:tcW w:w="1046" w:type="dxa"/>
-          </w:tcPr>
-          <w:p>
-            <w:pPr>
+            <w:tcW w:w="1577" w:type="dxa"/>
+            <w:vAlign w:val="center"/>
+          </w:tcPr>
+          <w:p>
+            <w:pPr>
+              <w:jc w:val="center"/>
               <w:rPr>
                 <w:b/>
                 <w:bCs/>
@@ -74,10 +109,12 @@
         </w:tc>
         <w:tc>
           <w:tcPr>
-            <w:tcW w:w="326" w:type="dxa"/>
-          </w:tcPr>
-          <w:p>
-            <w:pPr>
+            <w:tcW w:w="1684" w:type="dxa"/>
+            <w:vAlign w:val="center"/>
+          </w:tcPr>
+          <w:p>
+            <w:pPr>
+              <w:jc w:val="center"/>
               <w:rPr>
                 <w:b/>
                 <w:bCs/>
@@ -96,10 +133,12 @@
         </w:tc>
         <w:tc>
           <w:tcPr>
-            <w:tcW w:w="1546" w:type="dxa"/>
-          </w:tcPr>
-          <w:p>
-            <w:pPr>
+            <w:tcW w:w="1701" w:type="dxa"/>
+            <w:vAlign w:val="center"/>
+          </w:tcPr>
+          <w:p>
+            <w:pPr>
+              <w:jc w:val="center"/>
               <w:rPr>
                 <w:b/>
                 <w:bCs/>
@@ -112,16 +151,18 @@
                 <w:bCs/>
                 <w:lang w:val="en-US"/>
               </w:rPr>
-              <w:t>2018</w:t>
-            </w:r>
-          </w:p>
-        </w:tc>
-        <w:tc>
-          <w:tcPr>
-            <w:tcW w:w="1138" w:type="dxa"/>
-          </w:tcPr>
-          <w:p>
-            <w:pPr>
+              <w:t>2019</w:t>
+            </w:r>
+          </w:p>
+        </w:tc>
+        <w:tc>
+          <w:tcPr>
+            <w:tcW w:w="1933" w:type="dxa"/>
+            <w:vAlign w:val="center"/>
+          </w:tcPr>
+          <w:p>
+            <w:pPr>
+              <w:jc w:val="center"/>
               <w:rPr>
                 <w:b/>
                 <w:bCs/>
@@ -134,16 +175,20 @@
                 <w:bCs/>
                 <w:lang w:val="en-US"/>
               </w:rPr>
-              <w:t>2018</w:t>
-            </w:r>
-          </w:p>
-        </w:tc>
-        <w:tc>
-          <w:tcPr>
-            <w:tcW w:w="1041" w:type="dxa"/>
-          </w:tcPr>
-          <w:p>
-            <w:pPr>
+              <w:t>2019</w:t>
+            </w:r>
+          </w:p>
+        </w:tc>
+      </w:tr>
+      <w:tr>
+        <w:tc>
+          <w:tcPr>
+            <w:tcW w:w="2121" w:type="dxa"/>
+            <w:vAlign w:val="center"/>
+          </w:tcPr>
+          <w:p>
+            <w:pPr>
+              <w:jc w:val="center"/>
               <w:rPr>
                 <w:b/>
                 <w:bCs/>
@@ -156,16 +201,18 @@
                 <w:bCs/>
                 <w:lang w:val="en-US"/>
               </w:rPr>
-              <w:t>2019</w:t>
-            </w:r>
-          </w:p>
-        </w:tc>
-        <w:tc>
-          <w:tcPr>
-            <w:tcW w:w="1546" w:type="dxa"/>
-          </w:tcPr>
-          <w:p>
-            <w:pPr>
+              <w:t>Cover crop treatment</w:t>
+            </w:r>
+          </w:p>
+        </w:tc>
+        <w:tc>
+          <w:tcPr>
+            <w:tcW w:w="1577" w:type="dxa"/>
+            <w:vAlign w:val="center"/>
+          </w:tcPr>
+          <w:p>
+            <w:pPr>
+              <w:jc w:val="center"/>
               <w:rPr>
                 <w:b/>
                 <w:bCs/>
@@ -178,16 +225,18 @@
                 <w:bCs/>
                 <w:lang w:val="en-US"/>
               </w:rPr>
-              <w:t>2019</w:t>
-            </w:r>
-          </w:p>
-        </w:tc>
-        <w:tc>
-          <w:tcPr>
-            <w:tcW w:w="1144" w:type="dxa"/>
-          </w:tcPr>
-          <w:p>
-            <w:pPr>
+              <w:t>From CC planting</w:t>
+            </w:r>
+          </w:p>
+        </w:tc>
+        <w:tc>
+          <w:tcPr>
+            <w:tcW w:w="1684" w:type="dxa"/>
+            <w:vAlign w:val="center"/>
+          </w:tcPr>
+          <w:p>
+            <w:pPr>
+              <w:jc w:val="center"/>
               <w:rPr>
                 <w:b/>
                 <w:bCs/>
@@ -200,18 +249,18 @@
                 <w:bCs/>
                 <w:lang w:val="en-US"/>
               </w:rPr>
-              <w:t>2019</w:t>
-            </w:r>
-          </w:p>
-        </w:tc>
-      </w:tr>
-      <w:tr>
-        <w:tc>
-          <w:tcPr>
-            <w:tcW w:w="1229" w:type="dxa"/>
-          </w:tcPr>
-          <w:p>
-            <w:pPr>
+              <w:t>From cash crop harvest</w:t>
+            </w:r>
+          </w:p>
+        </w:tc>
+        <w:tc>
+          <w:tcPr>
+            <w:tcW w:w="1701" w:type="dxa"/>
+            <w:vAlign w:val="center"/>
+          </w:tcPr>
+          <w:p>
+            <w:pPr>
+              <w:jc w:val="center"/>
               <w:rPr>
                 <w:b/>
                 <w:bCs/>
@@ -224,16 +273,18 @@
                 <w:bCs/>
                 <w:lang w:val="en-US"/>
               </w:rPr>
-              <w:t>Cover crop treatment</w:t>
-            </w:r>
-          </w:p>
-        </w:tc>
-        <w:tc>
-          <w:tcPr>
-            <w:tcW w:w="1046" w:type="dxa"/>
-          </w:tcPr>
-          <w:p>
-            <w:pPr>
+              <w:t>From CC planting</w:t>
+            </w:r>
+          </w:p>
+        </w:tc>
+        <w:tc>
+          <w:tcPr>
+            <w:tcW w:w="1933" w:type="dxa"/>
+            <w:vAlign w:val="center"/>
+          </w:tcPr>
+          <w:p>
+            <w:pPr>
+              <w:jc w:val="center"/>
               <w:rPr>
                 <w:b/>
                 <w:bCs/>
@@ -246,139 +297,7 @@
                 <w:bCs/>
                 <w:lang w:val="en-US"/>
               </w:rPr>
-              <w:t>Planting date</w:t>
-            </w:r>
-          </w:p>
-        </w:tc>
-        <w:tc>
-          <w:tcPr>
-            <w:tcW w:w="326" w:type="dxa"/>
-          </w:tcPr>
-          <w:p>
-            <w:pPr>
-              <w:rPr>
-                <w:b/>
-                <w:bCs/>
-                <w:lang w:val="en-US"/>
-              </w:rPr>
-            </w:pPr>
-            <w:r>
-              <w:rPr>
-                <w:b/>
-                <w:bCs/>
-                <w:lang w:val="en-US"/>
-              </w:rPr>
-              <w:t>Cash crop harvesting date</w:t>
-            </w:r>
-          </w:p>
-        </w:tc>
-        <w:tc>
-          <w:tcPr>
-            <w:tcW w:w="1546" w:type="dxa"/>
-          </w:tcPr>
-          <w:p>
-            <w:pPr>
-              <w:rPr>
-                <w:b/>
-                <w:bCs/>
-                <w:lang w:val="en-US"/>
-              </w:rPr>
-            </w:pPr>
-            <w:r>
-              <w:rPr>
-                <w:b/>
-                <w:bCs/>
-                <w:lang w:val="en-US"/>
-              </w:rPr>
-              <w:t>GDDs accumulated at xxx sampling, from planting(from cash crop harvest)</w:t>
-            </w:r>
-          </w:p>
-        </w:tc>
-        <w:tc>
-          <w:tcPr>
-            <w:tcW w:w="1138" w:type="dxa"/>
-          </w:tcPr>
-          <w:p>
-            <w:pPr>
-              <w:rPr>
-                <w:b/>
-                <w:bCs/>
-                <w:lang w:val="en-US"/>
-              </w:rPr>
-            </w:pPr>
-            <w:r>
-              <w:rPr>
-                <w:b/>
-                <w:bCs/>
-                <w:lang w:val="en-US"/>
-              </w:rPr>
-              <w:t>Cover crop biomass at sampling; total biomass</w:t>
-            </w:r>
-          </w:p>
-        </w:tc>
-        <w:tc>
-          <w:tcPr>
-            <w:tcW w:w="1041" w:type="dxa"/>
-          </w:tcPr>
-          <w:p>
-            <w:pPr>
-              <w:rPr>
-                <w:b/>
-                <w:bCs/>
-                <w:lang w:val="en-US"/>
-              </w:rPr>
-            </w:pPr>
-            <w:r>
-              <w:rPr>
-                <w:b/>
-                <w:bCs/>
-                <w:lang w:val="en-US"/>
-              </w:rPr>
-              <w:t>Planting date</w:t>
-            </w:r>
-          </w:p>
-        </w:tc>
-        <w:tc>
-          <w:tcPr>
-            <w:tcW w:w="1546" w:type="dxa"/>
-          </w:tcPr>
-          <w:p>
-            <w:pPr>
-              <w:rPr>
-                <w:b/>
-                <w:bCs/>
-                <w:lang w:val="en-US"/>
-              </w:rPr>
-            </w:pPr>
-            <w:r>
-              <w:rPr>
-                <w:b/>
-                <w:bCs/>
-                <w:lang w:val="en-US"/>
-              </w:rPr>
-              <w:t>GDDs accumulated at xxx sampling, from planting(from cash crop harvest)</w:t>
-            </w:r>
-          </w:p>
-        </w:tc>
-        <w:tc>
-          <w:tcPr>
-            <w:tcW w:w="1144" w:type="dxa"/>
-          </w:tcPr>
-          <w:p>
-            <w:pPr>
-              <w:rPr>
-                <w:b/>
-                <w:bCs/>
-                <w:lang w:val="en-US"/>
-              </w:rPr>
-            </w:pPr>
-            <w:r>
-              <w:rPr>
-                <w:b/>
-                <w:bCs/>
-                <w:lang w:val="en-US"/>
-              </w:rPr>
-              <w:t>CC biomass at sampling</w:t>
+              <w:t>From cash crop harvest</w:t>
             </w:r>
           </w:p>
         </w:tc>
@@ -386,437 +305,311 @@
       <w:tr>
         <w:tc>
           <w:tcPr>
-            <w:tcW w:w="1229" w:type="dxa"/>
-          </w:tcPr>
-          <w:p>
-            <w:pPr>
-              <w:rPr>
-                <w:b/>
-                <w:bCs/>
+            <w:tcW w:w="2121" w:type="dxa"/>
+            <w:vAlign w:val="center"/>
+          </w:tcPr>
+          <w:p>
+            <w:pPr>
+              <w:jc w:val="center"/>
+              <w:rPr>
                 <w:lang w:val="en-US"/>
               </w:rPr>
             </w:pPr>
-          </w:p>
-        </w:tc>
-        <w:tc>
-          <w:tcPr>
-            <w:tcW w:w="1046" w:type="dxa"/>
-          </w:tcPr>
-          <w:p>
-            <w:pPr>
-              <w:rPr>
-                <w:b/>
-                <w:bCs/>
+            <w:r>
+              <w:rPr>
                 <w:lang w:val="en-US"/>
               </w:rPr>
-            </w:pPr>
-          </w:p>
-        </w:tc>
-        <w:tc>
-          <w:tcPr>
-            <w:tcW w:w="326" w:type="dxa"/>
-          </w:tcPr>
-          <w:p>
-            <w:pPr>
-              <w:rPr>
-                <w:b/>
-                <w:bCs/>
+              <w:t>Early planted mix</w:t>
+            </w:r>
+          </w:p>
+        </w:tc>
+        <w:tc>
+          <w:tcPr>
+            <w:tcW w:w="1577" w:type="dxa"/>
+            <w:vAlign w:val="center"/>
+          </w:tcPr>
+          <w:p>
+            <w:pPr>
+              <w:jc w:val="center"/>
+              <w:rPr>
                 <w:lang w:val="en-US"/>
               </w:rPr>
             </w:pPr>
-          </w:p>
-        </w:tc>
-        <w:tc>
-          <w:tcPr>
-            <w:tcW w:w="1546" w:type="dxa"/>
-          </w:tcPr>
-          <w:p>
-            <w:pPr>
-              <w:rPr>
-                <w:b/>
-                <w:bCs/>
+            <w:r>
+              <w:rPr>
                 <w:lang w:val="en-US"/>
               </w:rPr>
-            </w:pPr>
-          </w:p>
-        </w:tc>
-        <w:tc>
-          <w:tcPr>
-            <w:tcW w:w="1138" w:type="dxa"/>
-          </w:tcPr>
-          <w:p>
-            <w:pPr>
-              <w:rPr>
-                <w:b/>
-                <w:bCs/>
+              <w:t>3079</w:t>
+            </w:r>
+          </w:p>
+        </w:tc>
+        <w:tc>
+          <w:tcPr>
+            <w:tcW w:w="1684" w:type="dxa"/>
+            <w:vAlign w:val="center"/>
+          </w:tcPr>
+          <w:p>
+            <w:pPr>
+              <w:jc w:val="center"/>
+              <w:rPr>
                 <w:lang w:val="en-US"/>
               </w:rPr>
             </w:pPr>
             <w:r>
               <w:rPr>
-                <w:b/>
-                <w:bCs/>
                 <w:lang w:val="en-US"/>
               </w:rPr>
-              <w:t>(Mg ha-1)</w:t>
-            </w:r>
-          </w:p>
-        </w:tc>
-        <w:tc>
-          <w:tcPr>
-            <w:tcW w:w="1041" w:type="dxa"/>
-          </w:tcPr>
-          <w:p>
-            <w:pPr>
-              <w:rPr>
-                <w:b/>
-                <w:bCs/>
+              <w:t>235</w:t>
+            </w:r>
+          </w:p>
+        </w:tc>
+        <w:tc>
+          <w:tcPr>
+            <w:tcW w:w="1701" w:type="dxa"/>
+            <w:vAlign w:val="center"/>
+          </w:tcPr>
+          <w:p>
+            <w:pPr>
+              <w:jc w:val="center"/>
+              <w:rPr>
                 <w:lang w:val="en-US"/>
               </w:rPr>
             </w:pPr>
-          </w:p>
-        </w:tc>
-        <w:tc>
-          <w:tcPr>
-            <w:tcW w:w="1546" w:type="dxa"/>
-          </w:tcPr>
-          <w:p>
-            <w:pPr>
-              <w:rPr>
-                <w:b/>
-                <w:bCs/>
+            <w:r>
+              <w:rPr>
                 <w:lang w:val="en-US"/>
               </w:rPr>
-            </w:pPr>
-          </w:p>
-        </w:tc>
-        <w:tc>
-          <w:tcPr>
-            <w:tcW w:w="1144" w:type="dxa"/>
-          </w:tcPr>
-          <w:p>
-            <w:pPr>
-              <w:rPr>
-                <w:b/>
-                <w:bCs/>
+              <w:t>2859</w:t>
+            </w:r>
+          </w:p>
+        </w:tc>
+        <w:tc>
+          <w:tcPr>
+            <w:tcW w:w="1933" w:type="dxa"/>
+            <w:vAlign w:val="center"/>
+          </w:tcPr>
+          <w:p>
+            <w:pPr>
+              <w:jc w:val="center"/>
+              <w:rPr>
                 <w:lang w:val="en-US"/>
               </w:rPr>
             </w:pPr>
+            <w:r>
+              <w:rPr>
+                <w:lang w:val="en-US"/>
+              </w:rPr>
+              <w:t>688</w:t>
+            </w:r>
           </w:p>
         </w:tc>
       </w:tr>
       <w:tr>
         <w:tc>
           <w:tcPr>
-            <w:tcW w:w="1229" w:type="dxa"/>
-          </w:tcPr>
-          <w:p>
-            <w:pPr>
-              <w:rPr>
-                <w:b/>
-                <w:bCs/>
+            <w:tcW w:w="2121" w:type="dxa"/>
+            <w:vAlign w:val="center"/>
+          </w:tcPr>
+          <w:p>
+            <w:pPr>
+              <w:jc w:val="center"/>
+              <w:rPr>
                 <w:lang w:val="en-US"/>
               </w:rPr>
             </w:pPr>
             <w:r>
               <w:rPr>
-                <w:b/>
-                <w:bCs/>
                 <w:lang w:val="en-US"/>
               </w:rPr>
-              <w:t>No cover crop</w:t>
-            </w:r>
-          </w:p>
-        </w:tc>
-        <w:tc>
-          <w:tcPr>
-            <w:tcW w:w="1046" w:type="dxa"/>
-          </w:tcPr>
-          <w:p>
-            <w:pPr>
-              <w:rPr>
-                <w:b/>
-                <w:bCs/>
+              <w:t>Mid-season planted mix</w:t>
+            </w:r>
+          </w:p>
+        </w:tc>
+        <w:tc>
+          <w:tcPr>
+            <w:tcW w:w="1577" w:type="dxa"/>
+            <w:vAlign w:val="center"/>
+          </w:tcPr>
+          <w:p>
+            <w:pPr>
+              <w:jc w:val="center"/>
+              <w:rPr>
                 <w:lang w:val="en-US"/>
               </w:rPr>
             </w:pPr>
             <w:r>
               <w:rPr>
-                <w:b/>
-                <w:bCs/>
                 <w:lang w:val="en-US"/>
               </w:rPr>
-              <w:t>NA</w:t>
-            </w:r>
-          </w:p>
-        </w:tc>
-        <w:tc>
-          <w:tcPr>
-            <w:tcW w:w="326" w:type="dxa"/>
-          </w:tcPr>
-          <w:p>
-            <w:pPr>
-              <w:rPr>
-                <w:b/>
-                <w:bCs/>
+              <w:t>1758</w:t>
+            </w:r>
+          </w:p>
+        </w:tc>
+        <w:tc>
+          <w:tcPr>
+            <w:tcW w:w="1684" w:type="dxa"/>
+            <w:vAlign w:val="center"/>
+          </w:tcPr>
+          <w:p>
+            <w:pPr>
+              <w:jc w:val="center"/>
+              <w:rPr>
                 <w:lang w:val="en-US"/>
               </w:rPr>
             </w:pPr>
-          </w:p>
-        </w:tc>
-        <w:tc>
-          <w:tcPr>
-            <w:tcW w:w="1546" w:type="dxa"/>
-          </w:tcPr>
-          <w:p>
-            <w:pPr>
-              <w:rPr>
-                <w:b/>
-                <w:bCs/>
+            <w:r>
+              <w:rPr>
                 <w:lang w:val="en-US"/>
               </w:rPr>
-            </w:pPr>
-            <w:r>
-              <w:rPr>
-                <w:b/>
-                <w:bCs/>
+              <w:t>26.2</w:t>
+            </w:r>
+            <w:r>
+              <w:rPr>
                 <w:lang w:val="en-US"/>
               </w:rPr>
-              <w:t>NA</w:t>
-            </w:r>
-          </w:p>
-        </w:tc>
-        <w:tc>
-          <w:tcPr>
-            <w:tcW w:w="1138" w:type="dxa"/>
-          </w:tcPr>
-          <w:p>
-            <w:pPr>
-              <w:rPr>
-                <w:b/>
-                <w:bCs/>
+              <w:t>???</w:t>
+            </w:r>
+          </w:p>
+        </w:tc>
+        <w:tc>
+          <w:tcPr>
+            <w:tcW w:w="1701" w:type="dxa"/>
+            <w:vAlign w:val="center"/>
+          </w:tcPr>
+          <w:p>
+            <w:pPr>
+              <w:jc w:val="center"/>
+              <w:rPr>
                 <w:lang w:val="en-US"/>
               </w:rPr>
             </w:pPr>
-          </w:p>
-        </w:tc>
-        <w:tc>
-          <w:tcPr>
-            <w:tcW w:w="1041" w:type="dxa"/>
-          </w:tcPr>
-          <w:p>
-            <w:pPr>
-              <w:rPr>
-                <w:b/>
-                <w:bCs/>
+            <w:r>
+              <w:rPr>
                 <w:lang w:val="en-US"/>
               </w:rPr>
-            </w:pPr>
-            <w:r>
-              <w:rPr>
-                <w:b/>
-                <w:bCs/>
+              <w:t>1311</w:t>
+            </w:r>
+          </w:p>
+        </w:tc>
+        <w:tc>
+          <w:tcPr>
+            <w:tcW w:w="1933" w:type="dxa"/>
+            <w:vAlign w:val="center"/>
+          </w:tcPr>
+          <w:p>
+            <w:pPr>
+              <w:jc w:val="center"/>
+              <w:rPr>
                 <w:lang w:val="en-US"/>
               </w:rPr>
-              <w:t>NA</w:t>
-            </w:r>
-          </w:p>
-        </w:tc>
-        <w:tc>
-          <w:tcPr>
-            <w:tcW w:w="1546" w:type="dxa"/>
-          </w:tcPr>
-          <w:p>
-            <w:pPr>
-              <w:rPr>
-                <w:b/>
-                <w:bCs/>
+            </w:pPr>
+            <w:r>
+              <w:rPr>
                 <w:lang w:val="en-US"/>
               </w:rPr>
-            </w:pPr>
-            <w:r>
-              <w:rPr>
-                <w:b/>
-                <w:bCs/>
-                <w:lang w:val="en-US"/>
-              </w:rPr>
-              <w:t>NA</w:t>
-            </w:r>
-          </w:p>
-        </w:tc>
-        <w:tc>
-          <w:tcPr>
-            <w:tcW w:w="1144" w:type="dxa"/>
-          </w:tcPr>
-          <w:p>
-            <w:pPr>
-              <w:rPr>
-                <w:b/>
-                <w:bCs/>
-                <w:lang w:val="en-US"/>
-              </w:rPr>
-            </w:pPr>
+              <w:t>203</w:t>
+            </w:r>
           </w:p>
         </w:tc>
       </w:tr>
       <w:tr>
         <w:tc>
           <w:tcPr>
-            <w:tcW w:w="1229" w:type="dxa"/>
-          </w:tcPr>
-          <w:p>
-            <w:pPr>
-              <w:rPr>
-                <w:b/>
-                <w:bCs/>
+            <w:tcW w:w="2121" w:type="dxa"/>
+            <w:vAlign w:val="center"/>
+          </w:tcPr>
+          <w:p>
+            <w:pPr>
+              <w:jc w:val="center"/>
+              <w:rPr>
                 <w:lang w:val="en-US"/>
               </w:rPr>
             </w:pPr>
             <w:r>
               <w:rPr>
-                <w:b/>
-                <w:bCs/>
                 <w:lang w:val="en-US"/>
               </w:rPr>
-              <w:t>Early planted mix</w:t>
-            </w:r>
-          </w:p>
-        </w:tc>
-        <w:tc>
-          <w:tcPr>
-            <w:tcW w:w="1046" w:type="dxa"/>
-          </w:tcPr>
-          <w:p>
-            <w:pPr>
-              <w:rPr>
-                <w:b/>
-                <w:bCs/>
+              <w:t>Mid-season planted radish</w:t>
+            </w:r>
+          </w:p>
+        </w:tc>
+        <w:tc>
+          <w:tcPr>
+            <w:tcW w:w="1577" w:type="dxa"/>
+            <w:vAlign w:val="center"/>
+          </w:tcPr>
+          <w:p>
+            <w:pPr>
+              <w:jc w:val="center"/>
+              <w:rPr>
                 <w:lang w:val="en-US"/>
               </w:rPr>
             </w:pPr>
-          </w:p>
-        </w:tc>
-        <w:tc>
-          <w:tcPr>
-            <w:tcW w:w="326" w:type="dxa"/>
-          </w:tcPr>
-          <w:p>
-            <w:pPr>
-              <w:rPr>
-                <w:b/>
-                <w:bCs/>
+            <w:r>
+              <w:rPr>
                 <w:lang w:val="en-US"/>
               </w:rPr>
-            </w:pPr>
-          </w:p>
-        </w:tc>
-        <w:tc>
-          <w:tcPr>
-            <w:tcW w:w="1546" w:type="dxa"/>
-          </w:tcPr>
-          <w:p>
-            <w:pPr>
-              <w:rPr>
-                <w:b/>
-                <w:bCs/>
+              <w:t>1758</w:t>
+            </w:r>
+          </w:p>
+        </w:tc>
+        <w:tc>
+          <w:tcPr>
+            <w:tcW w:w="1684" w:type="dxa"/>
+            <w:vAlign w:val="center"/>
+          </w:tcPr>
+          <w:p>
+            <w:pPr>
+              <w:jc w:val="center"/>
+              <w:rPr>
                 <w:lang w:val="en-US"/>
               </w:rPr>
             </w:pPr>
             <w:r>
               <w:rPr>
-                <w:b/>
-                <w:bCs/>
                 <w:lang w:val="en-US"/>
               </w:rPr>
-              <w:t>3079(xx)</w:t>
-            </w:r>
-          </w:p>
-        </w:tc>
-        <w:tc>
-          <w:tcPr>
-            <w:tcW w:w="1138" w:type="dxa"/>
-          </w:tcPr>
-          <w:p>
-            <w:pPr>
-              <w:rPr>
-                <w:b/>
-                <w:bCs/>
+              <w:t>1950</w:t>
+            </w:r>
+          </w:p>
+        </w:tc>
+        <w:tc>
+          <w:tcPr>
+            <w:tcW w:w="1701" w:type="dxa"/>
+            <w:vAlign w:val="center"/>
+          </w:tcPr>
+          <w:p>
+            <w:pPr>
+              <w:jc w:val="center"/>
+              <w:rPr>
                 <w:lang w:val="en-US"/>
               </w:rPr>
             </w:pPr>
             <w:r>
               <w:rPr>
-                <w:b/>
-                <w:bCs/>
                 <w:lang w:val="en-US"/>
               </w:rPr>
-              <w:t>235</w:t>
-            </w:r>
-            <w:r>
-              <w:rPr>
-                <w:b/>
-                <w:bCs/>
+              <w:t>1311</w:t>
+            </w:r>
+          </w:p>
+        </w:tc>
+        <w:tc>
+          <w:tcPr>
+            <w:tcW w:w="1933" w:type="dxa"/>
+            <w:vAlign w:val="center"/>
+          </w:tcPr>
+          <w:p>
+            <w:pPr>
+              <w:jc w:val="center"/>
+              <w:rPr>
                 <w:lang w:val="en-US"/>
               </w:rPr>
-              <w:t>; xx</w:t>
-            </w:r>
-          </w:p>
-        </w:tc>
-        <w:tc>
-          <w:tcPr>
-            <w:tcW w:w="1041" w:type="dxa"/>
-          </w:tcPr>
-          <w:p>
-            <w:pPr>
-              <w:rPr>
-                <w:b/>
-                <w:bCs/>
+            </w:pPr>
+            <w:r>
+              <w:rPr>
                 <w:lang w:val="en-US"/>
               </w:rPr>
-            </w:pPr>
-          </w:p>
-        </w:tc>
-        <w:tc>
-          <w:tcPr>
-            <w:tcW w:w="1546" w:type="dxa"/>
-          </w:tcPr>
-          <w:p>
-            <w:pPr>
-              <w:rPr>
-                <w:b/>
-                <w:bCs/>
-                <w:lang w:val="en-US"/>
-              </w:rPr>
-            </w:pPr>
-            <w:r>
-              <w:rPr>
-                <w:b/>
-                <w:bCs/>
-                <w:lang w:val="en-US"/>
-              </w:rPr>
-              <w:t>2859</w:t>
-            </w:r>
-          </w:p>
-        </w:tc>
-        <w:tc>
-          <w:tcPr>
-            <w:tcW w:w="1144" w:type="dxa"/>
-          </w:tcPr>
-          <w:p>
-            <w:pPr>
-              <w:rPr>
-                <w:b/>
-                <w:bCs/>
-                <w:lang w:val="en-US"/>
-              </w:rPr>
-            </w:pPr>
-            <w:r>
-              <w:rPr>
-                <w:b/>
-                <w:bCs/>
-                <w:lang w:val="en-US"/>
-              </w:rPr>
-              <w:t>688</w:t>
+              <w:t>793</w:t>
             </w:r>
           </w:p>
         </w:tc>
@@ -824,161 +617,107 @@
       <w:tr>
         <w:tc>
           <w:tcPr>
-            <w:tcW w:w="1229" w:type="dxa"/>
-          </w:tcPr>
-          <w:p>
-            <w:pPr>
-              <w:rPr>
-                <w:b/>
-                <w:bCs/>
+            <w:tcW w:w="2121" w:type="dxa"/>
+            <w:vAlign w:val="center"/>
+          </w:tcPr>
+          <w:p>
+            <w:pPr>
+              <w:jc w:val="center"/>
+              <w:rPr>
                 <w:lang w:val="en-US"/>
               </w:rPr>
             </w:pPr>
             <w:r>
               <w:rPr>
-                <w:b/>
-                <w:bCs/>
                 <w:lang w:val="en-US"/>
               </w:rPr>
-              <w:t>Mid-season planted mix</w:t>
-            </w:r>
-          </w:p>
-        </w:tc>
-        <w:tc>
-          <w:tcPr>
-            <w:tcW w:w="1046" w:type="dxa"/>
-          </w:tcPr>
-          <w:p>
-            <w:pPr>
-              <w:rPr>
-                <w:b/>
-                <w:bCs/>
+              <w:t>Post</w:t>
+            </w:r>
+            <w:r>
+              <w:rPr>
                 <w:lang w:val="en-US"/>
               </w:rPr>
-            </w:pPr>
-          </w:p>
-        </w:tc>
-        <w:tc>
-          <w:tcPr>
-            <w:tcW w:w="326" w:type="dxa"/>
-          </w:tcPr>
-          <w:p>
-            <w:pPr>
-              <w:rPr>
-                <w:b/>
-                <w:bCs/>
+              <w:t>-harvest planted radish</w:t>
+            </w:r>
+          </w:p>
+        </w:tc>
+        <w:tc>
+          <w:tcPr>
+            <w:tcW w:w="1577" w:type="dxa"/>
+            <w:vAlign w:val="center"/>
+          </w:tcPr>
+          <w:p>
+            <w:pPr>
+              <w:jc w:val="center"/>
+              <w:rPr>
                 <w:lang w:val="en-US"/>
               </w:rPr>
             </w:pPr>
-          </w:p>
-        </w:tc>
-        <w:tc>
-          <w:tcPr>
-            <w:tcW w:w="1546" w:type="dxa"/>
-          </w:tcPr>
-          <w:p>
-            <w:pPr>
-              <w:rPr>
-                <w:b/>
-                <w:bCs/>
+            <w:r>
+              <w:rPr>
                 <w:lang w:val="en-US"/>
               </w:rPr>
-            </w:pPr>
-            <w:r>
-              <w:rPr>
-                <w:b/>
-                <w:bCs/>
+              <w:t>1033</w:t>
+            </w:r>
+          </w:p>
+        </w:tc>
+        <w:tc>
+          <w:tcPr>
+            <w:tcW w:w="1684" w:type="dxa"/>
+            <w:vAlign w:val="center"/>
+          </w:tcPr>
+          <w:p>
+            <w:pPr>
+              <w:jc w:val="center"/>
+              <w:rPr>
                 <w:lang w:val="en-US"/>
               </w:rPr>
-              <w:t>1758(xx)</w:t>
-            </w:r>
-          </w:p>
-        </w:tc>
-        <w:tc>
-          <w:tcPr>
-            <w:tcW w:w="1138" w:type="dxa"/>
-          </w:tcPr>
-          <w:p>
-            <w:pPr>
-              <w:rPr>
-                <w:b/>
-                <w:bCs/>
+            </w:pPr>
+            <w:r>
+              <w:rPr>
                 <w:lang w:val="en-US"/>
               </w:rPr>
-            </w:pPr>
-            <w:r>
-              <w:rPr>
-                <w:b/>
-                <w:bCs/>
+              <w:t>443</w:t>
+            </w:r>
+          </w:p>
+        </w:tc>
+        <w:tc>
+          <w:tcPr>
+            <w:tcW w:w="1701" w:type="dxa"/>
+            <w:vAlign w:val="center"/>
+          </w:tcPr>
+          <w:p>
+            <w:pPr>
+              <w:jc w:val="center"/>
+              <w:rPr>
                 <w:lang w:val="en-US"/>
               </w:rPr>
-              <w:t>26.2</w:t>
-            </w:r>
-            <w:r>
-              <w:rPr>
-                <w:b/>
-                <w:bCs/>
+            </w:pPr>
+            <w:r>
+              <w:rPr>
                 <w:lang w:val="en-US"/>
               </w:rPr>
-              <w:t>; xx</w:t>
-            </w:r>
-          </w:p>
-        </w:tc>
-        <w:tc>
-          <w:tcPr>
-            <w:tcW w:w="1041" w:type="dxa"/>
-          </w:tcPr>
-          <w:p>
-            <w:pPr>
-              <w:rPr>
-                <w:b/>
-                <w:bCs/>
+              <w:t>612</w:t>
+            </w:r>
+          </w:p>
+        </w:tc>
+        <w:tc>
+          <w:tcPr>
+            <w:tcW w:w="1933" w:type="dxa"/>
+            <w:vAlign w:val="center"/>
+          </w:tcPr>
+          <w:p>
+            <w:pPr>
+              <w:jc w:val="center"/>
+              <w:rPr>
                 <w:lang w:val="en-US"/>
               </w:rPr>
             </w:pPr>
-          </w:p>
-        </w:tc>
-        <w:tc>
-          <w:tcPr>
-            <w:tcW w:w="1546" w:type="dxa"/>
-          </w:tcPr>
-          <w:p>
-            <w:pPr>
-              <w:rPr>
-                <w:b/>
-                <w:bCs/>
+            <w:r>
+              <w:rPr>
                 <w:lang w:val="en-US"/>
               </w:rPr>
-            </w:pPr>
-            <w:r>
-              <w:rPr>
-                <w:b/>
-                <w:bCs/>
-                <w:lang w:val="en-US"/>
-              </w:rPr>
-              <w:t>1311</w:t>
-            </w:r>
-          </w:p>
-        </w:tc>
-        <w:tc>
-          <w:tcPr>
-            <w:tcW w:w="1144" w:type="dxa"/>
-          </w:tcPr>
-          <w:p>
-            <w:pPr>
-              <w:rPr>
-                <w:b/>
-                <w:bCs/>
-                <w:lang w:val="en-US"/>
-              </w:rPr>
-            </w:pPr>
-            <w:r>
-              <w:rPr>
-                <w:b/>
-                <w:bCs/>
-                <w:lang w:val="en-US"/>
-              </w:rPr>
-              <w:t>203</w:t>
+              <w:t>223</w:t>
             </w:r>
           </w:p>
         </w:tc>
@@ -986,315 +725,101 @@
       <w:tr>
         <w:tc>
           <w:tcPr>
-            <w:tcW w:w="1229" w:type="dxa"/>
-          </w:tcPr>
-          <w:p>
-            <w:pPr>
-              <w:rPr>
-                <w:b/>
-                <w:bCs/>
+            <w:tcW w:w="2121" w:type="dxa"/>
+            <w:vAlign w:val="center"/>
+          </w:tcPr>
+          <w:p>
+            <w:pPr>
+              <w:jc w:val="center"/>
+              <w:rPr>
                 <w:lang w:val="en-US"/>
               </w:rPr>
             </w:pPr>
             <w:r>
               <w:rPr>
-                <w:b/>
-                <w:bCs/>
                 <w:lang w:val="en-US"/>
               </w:rPr>
-              <w:t>Mid-season planted radish</w:t>
-            </w:r>
-          </w:p>
-        </w:tc>
-        <w:tc>
-          <w:tcPr>
-            <w:tcW w:w="1046" w:type="dxa"/>
-          </w:tcPr>
-          <w:p>
-            <w:pPr>
-              <w:rPr>
-                <w:b/>
-                <w:bCs/>
+              <w:t>No cover crop</w:t>
+            </w:r>
+          </w:p>
+        </w:tc>
+        <w:tc>
+          <w:tcPr>
+            <w:tcW w:w="1577" w:type="dxa"/>
+            <w:vAlign w:val="center"/>
+          </w:tcPr>
+          <w:p>
+            <w:pPr>
+              <w:jc w:val="center"/>
+              <w:rPr>
                 <w:lang w:val="en-US"/>
               </w:rPr>
             </w:pPr>
-          </w:p>
-        </w:tc>
-        <w:tc>
-          <w:tcPr>
-            <w:tcW w:w="326" w:type="dxa"/>
-          </w:tcPr>
-          <w:p>
-            <w:pPr>
-              <w:rPr>
-                <w:b/>
-                <w:bCs/>
+            <w:r>
+              <w:rPr>
                 <w:lang w:val="en-US"/>
               </w:rPr>
-            </w:pPr>
-          </w:p>
-        </w:tc>
-        <w:tc>
-          <w:tcPr>
-            <w:tcW w:w="1546" w:type="dxa"/>
-          </w:tcPr>
-          <w:p>
-            <w:pPr>
-              <w:rPr>
-                <w:b/>
-                <w:bCs/>
+              <w:t>-</w:t>
+            </w:r>
+          </w:p>
+        </w:tc>
+        <w:tc>
+          <w:tcPr>
+            <w:tcW w:w="1684" w:type="dxa"/>
+            <w:vAlign w:val="center"/>
+          </w:tcPr>
+          <w:p>
+            <w:pPr>
+              <w:jc w:val="center"/>
+              <w:rPr>
                 <w:lang w:val="en-US"/>
               </w:rPr>
             </w:pPr>
             <w:r>
               <w:rPr>
-                <w:b/>
-                <w:bCs/>
                 <w:lang w:val="en-US"/>
               </w:rPr>
-              <w:t>1758(XX)</w:t>
-            </w:r>
-          </w:p>
-        </w:tc>
-        <w:tc>
-          <w:tcPr>
-            <w:tcW w:w="1138" w:type="dxa"/>
-          </w:tcPr>
-          <w:p>
-            <w:pPr>
-              <w:rPr>
-                <w:b/>
-                <w:bCs/>
+              <w:t>-</w:t>
+            </w:r>
+          </w:p>
+        </w:tc>
+        <w:tc>
+          <w:tcPr>
+            <w:tcW w:w="1701" w:type="dxa"/>
+            <w:vAlign w:val="center"/>
+          </w:tcPr>
+          <w:p>
+            <w:pPr>
+              <w:jc w:val="center"/>
+              <w:rPr>
                 <w:lang w:val="en-US"/>
               </w:rPr>
             </w:pPr>
             <w:r>
               <w:rPr>
-                <w:b/>
-                <w:bCs/>
                 <w:lang w:val="en-US"/>
               </w:rPr>
-              <w:t>1950</w:t>
-            </w:r>
-            <w:r>
-              <w:rPr>
-                <w:b/>
-                <w:bCs/>
+              <w:t>-</w:t>
+            </w:r>
+          </w:p>
+        </w:tc>
+        <w:tc>
+          <w:tcPr>
+            <w:tcW w:w="1933" w:type="dxa"/>
+            <w:vAlign w:val="center"/>
+          </w:tcPr>
+          <w:p>
+            <w:pPr>
+              <w:jc w:val="center"/>
+              <w:rPr>
                 <w:lang w:val="en-US"/>
               </w:rPr>
-              <w:t>; xx</w:t>
-            </w:r>
-          </w:p>
-        </w:tc>
-        <w:tc>
-          <w:tcPr>
-            <w:tcW w:w="1041" w:type="dxa"/>
-          </w:tcPr>
-          <w:p>
-            <w:pPr>
-              <w:rPr>
-                <w:b/>
-                <w:bCs/>
+            </w:pPr>
+            <w:r>
+              <w:rPr>
                 <w:lang w:val="en-US"/>
               </w:rPr>
-            </w:pPr>
-          </w:p>
-        </w:tc>
-        <w:tc>
-          <w:tcPr>
-            <w:tcW w:w="1546" w:type="dxa"/>
-          </w:tcPr>
-          <w:p>
-            <w:pPr>
-              <w:rPr>
-                <w:b/>
-                <w:bCs/>
-                <w:lang w:val="en-US"/>
-              </w:rPr>
-            </w:pPr>
-            <w:r>
-              <w:rPr>
-                <w:b/>
-                <w:bCs/>
-                <w:lang w:val="en-US"/>
-              </w:rPr>
-              <w:t>1311</w:t>
-            </w:r>
-          </w:p>
-        </w:tc>
-        <w:tc>
-          <w:tcPr>
-            <w:tcW w:w="1144" w:type="dxa"/>
-          </w:tcPr>
-          <w:p>
-            <w:pPr>
-              <w:rPr>
-                <w:b/>
-                <w:bCs/>
-                <w:lang w:val="en-US"/>
-              </w:rPr>
-            </w:pPr>
-            <w:r>
-              <w:rPr>
-                <w:b/>
-                <w:bCs/>
-                <w:lang w:val="en-US"/>
-              </w:rPr>
-              <w:t>793</w:t>
-            </w:r>
-          </w:p>
-        </w:tc>
-      </w:tr>
-      <w:tr>
-        <w:tc>
-          <w:tcPr>
-            <w:tcW w:w="1229" w:type="dxa"/>
-          </w:tcPr>
-          <w:p>
-            <w:pPr>
-              <w:rPr>
-                <w:b/>
-                <w:bCs/>
-                <w:lang w:val="en-US"/>
-              </w:rPr>
-            </w:pPr>
-            <w:r>
-              <w:rPr>
-                <w:b/>
-                <w:bCs/>
-                <w:lang w:val="en-US"/>
-              </w:rPr>
-              <w:t>After-harvest planted radish</w:t>
-            </w:r>
-          </w:p>
-        </w:tc>
-        <w:tc>
-          <w:tcPr>
-            <w:tcW w:w="1046" w:type="dxa"/>
-          </w:tcPr>
-          <w:p>
-            <w:pPr>
-              <w:rPr>
-                <w:b/>
-                <w:bCs/>
-                <w:lang w:val="en-US"/>
-              </w:rPr>
-            </w:pPr>
-          </w:p>
-        </w:tc>
-        <w:tc>
-          <w:tcPr>
-            <w:tcW w:w="326" w:type="dxa"/>
-          </w:tcPr>
-          <w:p>
-            <w:pPr>
-              <w:rPr>
-                <w:b/>
-                <w:bCs/>
-                <w:lang w:val="en-US"/>
-              </w:rPr>
-            </w:pPr>
-          </w:p>
-        </w:tc>
-        <w:tc>
-          <w:tcPr>
-            <w:tcW w:w="1546" w:type="dxa"/>
-          </w:tcPr>
-          <w:p>
-            <w:pPr>
-              <w:rPr>
-                <w:b/>
-                <w:bCs/>
-                <w:lang w:val="en-US"/>
-              </w:rPr>
-            </w:pPr>
-            <w:r>
-              <w:rPr>
-                <w:b/>
-                <w:bCs/>
-                <w:lang w:val="en-US"/>
-              </w:rPr>
-              <w:t>1033</w:t>
-            </w:r>
-          </w:p>
-        </w:tc>
-        <w:tc>
-          <w:tcPr>
-            <w:tcW w:w="1138" w:type="dxa"/>
-          </w:tcPr>
-          <w:p>
-            <w:pPr>
-              <w:rPr>
-                <w:b/>
-                <w:bCs/>
-                <w:lang w:val="en-US"/>
-              </w:rPr>
-            </w:pPr>
-            <w:r>
-              <w:rPr>
-                <w:b/>
-                <w:bCs/>
-                <w:lang w:val="en-US"/>
-              </w:rPr>
-              <w:t>443</w:t>
-            </w:r>
-          </w:p>
-        </w:tc>
-        <w:tc>
-          <w:tcPr>
-            <w:tcW w:w="1041" w:type="dxa"/>
-          </w:tcPr>
-          <w:p>
-            <w:pPr>
-              <w:rPr>
-                <w:b/>
-                <w:bCs/>
-                <w:lang w:val="en-US"/>
-              </w:rPr>
-            </w:pPr>
-          </w:p>
-        </w:tc>
-        <w:tc>
-          <w:tcPr>
-            <w:tcW w:w="1546" w:type="dxa"/>
-          </w:tcPr>
-          <w:p>
-            <w:pPr>
-              <w:rPr>
-                <w:b/>
-                <w:bCs/>
-                <w:lang w:val="en-US"/>
-              </w:rPr>
-            </w:pPr>
-            <w:r>
-              <w:rPr>
-                <w:b/>
-                <w:bCs/>
-                <w:lang w:val="en-US"/>
-              </w:rPr>
-              <w:t>612</w:t>
-            </w:r>
-          </w:p>
-        </w:tc>
-        <w:tc>
-          <w:tcPr>
-            <w:tcW w:w="1144" w:type="dxa"/>
-          </w:tcPr>
-          <w:p>
-            <w:pPr>
-              <w:rPr>
-                <w:b/>
-                <w:bCs/>
-                <w:lang w:val="en-US"/>
-              </w:rPr>
-            </w:pPr>
-            <w:r>
-              <w:rPr>
-                <w:b/>
-                <w:bCs/>
-                <w:lang w:val="en-US"/>
-              </w:rPr>
-              <w:t>223</w:t>
+              <w:t>-</w:t>
             </w:r>
           </w:p>
         </w:tc>
@@ -1683,13 +1208,7 @@
         <w:rPr>
           <w:lang w:val="en-US"/>
         </w:rPr>
-        <w:t xml:space="preserve">Removing straw after harvest significantly decreased fall vegetative biomass by a small amount (298 and 119 kg ha-1 in 2018 and 2019, respectively), regardless of tillage or cover crop treatment. </w:t>
-      </w:r>
-      <w:r>
-        <w:rPr>
-          <w:lang w:val="en-US"/>
-        </w:rPr>
-        <w:t>However, y</w:t>
+        <w:t>Removing straw after harvest significantly decreased fall vegetative biomass by a small amount (298 and 119 kg ha-1 in 2018 and 2019, respectively), regardless of tillage or cover crop treatment. However, y</w:t>
       </w:r>
       <w:r>
         <w:rPr>
@@ -1707,37 +1226,20 @@
         <w:rPr>
           <w:lang w:val="en-US"/>
         </w:rPr>
-        <w:t>Cash crop harvest occurred on 8 Aug in 2018 (barley) and 26 Aug 2019 (oats). Fall biomass across all treatments was more than two times larger in 2018 compared to 2019 (</w:t>
-      </w:r>
-      <w:r>
-        <w:rPr>
-          <w:lang w:val="en-US"/>
-        </w:rPr>
-        <w:t>2270 kg ha-1 and 985 kg ha-1, respectively</w:t>
-      </w:r>
-      <w:r>
-        <w:rPr>
-          <w:lang w:val="en-US"/>
-        </w:rPr>
-        <w:t>)</w:t>
-      </w:r>
-      <w:r>
-        <w:rPr>
-          <w:lang w:val="en-US"/>
-        </w:rPr>
-        <w:t>.</w:t>
-      </w:r>
-      <w:r>
-        <w:rPr>
-          <w:lang w:val="en-US"/>
-        </w:rPr>
-        <w:t xml:space="preserve"> This likely reflects the earlier removal of the crop in 2018</w:t>
-      </w:r>
-      <w:r>
-        <w:rPr>
-          <w:lang w:val="en-US"/>
-        </w:rPr>
-        <w:t xml:space="preserve"> compared to 2019, which allowed for the early- and mid-season planted cover crop treatments to grow without crop interference for an additional 18 calendar days and resulted in earlier planting of the post-harvest radish. </w:t>
+        <w:t>Cash crop harvest occurred on 8 Aug in 2018 (barley) and 26 Aug 2019 (oats). Fall biomass across all treatments was more than two times larger in 2018 compared to 2019 (2270 kg ha-1 and 985 kg ha-1, respectively). This likely reflects the earlier removal of the crop in 2018</w:t>
+      </w:r>
+      <w:r>
+        <w:rPr>
+          <w:lang w:val="en-US"/>
+        </w:rPr>
+        <w:t xml:space="preserve"> compared to 2019, which allowed for the early- and mid-season planted cover crop treatments to grow without crop interference for an additional 18 </w:t>
+      </w:r>
+      <w:r>
+        <w:rPr>
+          <w:lang w:val="en-US"/>
+        </w:rPr>
+        <w:lastRenderedPageBreak/>
+        <w:t xml:space="preserve">calendar days and resulted in earlier planting of the post-harvest radish. </w:t>
       </w:r>
       <w:r>
         <w:rPr>
@@ -1811,13 +1313,41 @@
         <w:rPr>
           <w:lang w:val="en-US"/>
         </w:rPr>
-        <w:t xml:space="preserve">the Radmid cover crop treatment </w:t>
-      </w:r>
-      <w:r>
-        <w:rPr>
-          <w:lang w:val="en-US"/>
-        </w:rPr>
-        <w:t xml:space="preserve">increased fall biomass compared to the no cover crop treatment, with the strongest increase occurring in the notill system. </w:t>
+        <w:t xml:space="preserve">the </w:t>
+      </w:r>
+      <w:proofErr w:type="spellStart"/>
+      <w:r>
+        <w:rPr>
+          <w:lang w:val="en-US"/>
+        </w:rPr>
+        <w:t>Radmid</w:t>
+      </w:r>
+      <w:proofErr w:type="spellEnd"/>
+      <w:r>
+        <w:rPr>
+          <w:lang w:val="en-US"/>
+        </w:rPr>
+        <w:t xml:space="preserve"> cover crop treatment </w:t>
+      </w:r>
+      <w:r>
+        <w:rPr>
+          <w:lang w:val="en-US"/>
+        </w:rPr>
+        <w:t xml:space="preserve">increased fall biomass compared to the no cover crop treatment, with the strongest increase occurring in the </w:t>
+      </w:r>
+      <w:proofErr w:type="spellStart"/>
+      <w:r>
+        <w:rPr>
+          <w:lang w:val="en-US"/>
+        </w:rPr>
+        <w:t>notill</w:t>
+      </w:r>
+      <w:proofErr w:type="spellEnd"/>
+      <w:r>
+        <w:rPr>
+          <w:lang w:val="en-US"/>
+        </w:rPr>
+        <w:t xml:space="preserve"> system. </w:t>
       </w:r>
       <w:r>
         <w:rPr>
@@ -1851,7 +1381,14 @@
         <w:rPr>
           <w:lang w:val="en-US"/>
         </w:rPr>
-        <w:t>There were no cross-over interactions, patterns were consistent between the two years but were amplified in 2018. The impact of tillage was strongest in the Rad</w:t>
+        <w:t xml:space="preserve">There were no cross-over interactions, patterns were consistent between the two years but were amplified in 2018. The impact of tillage was strongest in the </w:t>
+      </w:r>
+      <w:proofErr w:type="spellStart"/>
+      <w:r>
+        <w:rPr>
+          <w:lang w:val="en-US"/>
+        </w:rPr>
+        <w:t>Rad</w:t>
       </w:r>
       <w:r>
         <w:rPr>
@@ -1860,6 +1397,7 @@
         </w:rPr>
         <w:t>mid</w:t>
       </w:r>
+      <w:proofErr w:type="spellEnd"/>
     </w:p>
     <w:p>
       <w:pPr>
@@ -1958,6 +1496,7 @@
                 <w14:ligatures w14:val="none"/>
               </w:rPr>
             </w:pPr>
+            <w:proofErr w:type="spellStart"/>
             <w:r>
               <w:rPr>
                 <w:rFonts w:ascii="Aptos Narrow" w:eastAsia="Times New Roman" w:hAnsi="Aptos Narrow" w:cs="Times New Roman"/>
@@ -1970,6 +1509,7 @@
               </w:rPr>
               <w:t>sumsq</w:t>
             </w:r>
+            <w:proofErr w:type="spellEnd"/>
           </w:p>
         </w:tc>
         <w:tc>
@@ -1999,6 +1539,7 @@
                 <w14:ligatures w14:val="none"/>
               </w:rPr>
             </w:pPr>
+            <w:proofErr w:type="spellStart"/>
             <w:r>
               <w:rPr>
                 <w:rFonts w:ascii="Aptos Narrow" w:eastAsia="Times New Roman" w:hAnsi="Aptos Narrow" w:cs="Times New Roman"/>
@@ -2011,6 +1552,7 @@
               </w:rPr>
               <w:t>meansq</w:t>
             </w:r>
+            <w:proofErr w:type="spellEnd"/>
           </w:p>
         </w:tc>
         <w:tc>
@@ -2040,6 +1582,7 @@
                 <w14:ligatures w14:val="none"/>
               </w:rPr>
             </w:pPr>
+            <w:proofErr w:type="spellStart"/>
             <w:r>
               <w:rPr>
                 <w:rFonts w:ascii="Aptos Narrow" w:eastAsia="Times New Roman" w:hAnsi="Aptos Narrow" w:cs="Times New Roman"/>
@@ -2052,6 +1595,7 @@
               </w:rPr>
               <w:t>NumDF</w:t>
             </w:r>
+            <w:proofErr w:type="spellEnd"/>
           </w:p>
         </w:tc>
         <w:tc>
@@ -2081,6 +1625,7 @@
                 <w14:ligatures w14:val="none"/>
               </w:rPr>
             </w:pPr>
+            <w:proofErr w:type="spellStart"/>
             <w:r>
               <w:rPr>
                 <w:rFonts w:ascii="Aptos Narrow" w:eastAsia="Times New Roman" w:hAnsi="Aptos Narrow" w:cs="Times New Roman"/>
@@ -2093,6 +1638,7 @@
               </w:rPr>
               <w:t>DenDF</w:t>
             </w:r>
+            <w:proofErr w:type="spellEnd"/>
           </w:p>
         </w:tc>
         <w:tc>
@@ -2122,6 +1668,7 @@
                 <w14:ligatures w14:val="none"/>
               </w:rPr>
             </w:pPr>
+            <w:proofErr w:type="spellStart"/>
             <w:r>
               <w:rPr>
                 <w:rFonts w:ascii="Aptos Narrow" w:eastAsia="Times New Roman" w:hAnsi="Aptos Narrow" w:cs="Times New Roman"/>
@@ -2134,6 +1681,7 @@
               </w:rPr>
               <w:t>statistic</w:t>
             </w:r>
+            <w:proofErr w:type="spellEnd"/>
           </w:p>
         </w:tc>
         <w:tc>
@@ -2163,6 +1711,7 @@
                 <w14:ligatures w14:val="none"/>
               </w:rPr>
             </w:pPr>
+            <w:proofErr w:type="spellStart"/>
             <w:r>
               <w:rPr>
                 <w:rFonts w:ascii="Aptos Narrow" w:eastAsia="Times New Roman" w:hAnsi="Aptos Narrow" w:cs="Times New Roman"/>
@@ -2175,6 +1724,7 @@
               </w:rPr>
               <w:t>p.value</w:t>
             </w:r>
+            <w:proofErr w:type="spellEnd"/>
           </w:p>
         </w:tc>
       </w:tr>
@@ -2207,6 +1757,7 @@
                 <w14:ligatures w14:val="none"/>
               </w:rPr>
             </w:pPr>
+            <w:proofErr w:type="spellStart"/>
             <w:r>
               <w:rPr>
                 <w:rFonts w:ascii="Aptos Narrow" w:eastAsia="Times New Roman" w:hAnsi="Aptos Narrow" w:cs="Times New Roman"/>
@@ -2217,6 +1768,7 @@
               </w:rPr>
               <w:t>till_id</w:t>
             </w:r>
+            <w:proofErr w:type="spellEnd"/>
           </w:p>
         </w:tc>
         <w:tc>
@@ -2475,6 +2027,7 @@
                 <w14:ligatures w14:val="none"/>
               </w:rPr>
             </w:pPr>
+            <w:proofErr w:type="spellStart"/>
             <w:r>
               <w:rPr>
                 <w:rFonts w:ascii="Aptos Narrow" w:eastAsia="Times New Roman" w:hAnsi="Aptos Narrow" w:cs="Times New Roman"/>
@@ -2485,6 +2038,7 @@
               </w:rPr>
               <w:t>cctrt_id</w:t>
             </w:r>
+            <w:proofErr w:type="spellEnd"/>
           </w:p>
         </w:tc>
         <w:tc>
@@ -2743,6 +2297,7 @@
                 <w14:ligatures w14:val="none"/>
               </w:rPr>
             </w:pPr>
+            <w:proofErr w:type="spellStart"/>
             <w:r>
               <w:rPr>
                 <w:rFonts w:ascii="Aptos Narrow" w:eastAsia="Times New Roman" w:hAnsi="Aptos Narrow" w:cs="Times New Roman"/>
@@ -2753,6 +2308,7 @@
               </w:rPr>
               <w:t>straw_id</w:t>
             </w:r>
+            <w:proofErr w:type="spellEnd"/>
           </w:p>
         </w:tc>
         <w:tc>
@@ -3011,6 +2567,7 @@
                 <w14:ligatures w14:val="none"/>
               </w:rPr>
             </w:pPr>
+            <w:proofErr w:type="spellStart"/>
             <w:r>
               <w:rPr>
                 <w:rFonts w:ascii="Aptos Narrow" w:eastAsia="Times New Roman" w:hAnsi="Aptos Narrow" w:cs="Times New Roman"/>
@@ -3021,6 +2578,7 @@
               </w:rPr>
               <w:t>weayear</w:t>
             </w:r>
+            <w:proofErr w:type="spellEnd"/>
           </w:p>
         </w:tc>
         <w:tc>
@@ -3279,6 +2837,7 @@
                 <w14:ligatures w14:val="none"/>
               </w:rPr>
             </w:pPr>
+            <w:proofErr w:type="spellStart"/>
             <w:r>
               <w:rPr>
                 <w:rFonts w:ascii="Aptos Narrow" w:eastAsia="Times New Roman" w:hAnsi="Aptos Narrow" w:cs="Times New Roman"/>
@@ -3289,6 +2848,7 @@
               </w:rPr>
               <w:t>till_id:cctrt_id</w:t>
             </w:r>
+            <w:proofErr w:type="spellEnd"/>
           </w:p>
         </w:tc>
         <w:tc>
@@ -3547,6 +3107,7 @@
                 <w14:ligatures w14:val="none"/>
               </w:rPr>
             </w:pPr>
+            <w:proofErr w:type="spellStart"/>
             <w:r>
               <w:rPr>
                 <w:rFonts w:ascii="Aptos Narrow" w:eastAsia="Times New Roman" w:hAnsi="Aptos Narrow" w:cs="Times New Roman"/>
@@ -3557,6 +3118,7 @@
               </w:rPr>
               <w:t>till_id:straw_id</w:t>
             </w:r>
+            <w:proofErr w:type="spellEnd"/>
           </w:p>
         </w:tc>
         <w:tc>
@@ -3815,6 +3377,7 @@
                 <w14:ligatures w14:val="none"/>
               </w:rPr>
             </w:pPr>
+            <w:proofErr w:type="spellStart"/>
             <w:r>
               <w:rPr>
                 <w:rFonts w:ascii="Aptos Narrow" w:eastAsia="Times New Roman" w:hAnsi="Aptos Narrow" w:cs="Times New Roman"/>
@@ -3825,6 +3388,7 @@
               </w:rPr>
               <w:t>cctrt_id:straw_id</w:t>
             </w:r>
+            <w:proofErr w:type="spellEnd"/>
           </w:p>
         </w:tc>
         <w:tc>
@@ -4083,6 +3647,7 @@
                 <w14:ligatures w14:val="none"/>
               </w:rPr>
             </w:pPr>
+            <w:proofErr w:type="spellStart"/>
             <w:r>
               <w:rPr>
                 <w:rFonts w:ascii="Aptos Narrow" w:eastAsia="Times New Roman" w:hAnsi="Aptos Narrow" w:cs="Times New Roman"/>
@@ -4093,6 +3658,7 @@
               </w:rPr>
               <w:t>till_id:weayear</w:t>
             </w:r>
+            <w:proofErr w:type="spellEnd"/>
           </w:p>
         </w:tc>
         <w:tc>
@@ -4351,6 +3917,7 @@
                 <w14:ligatures w14:val="none"/>
               </w:rPr>
             </w:pPr>
+            <w:proofErr w:type="spellStart"/>
             <w:r>
               <w:rPr>
                 <w:rFonts w:ascii="Aptos Narrow" w:eastAsia="Times New Roman" w:hAnsi="Aptos Narrow" w:cs="Times New Roman"/>
@@ -4361,6 +3928,7 @@
               </w:rPr>
               <w:t>cctrt_id:weayear</w:t>
             </w:r>
+            <w:proofErr w:type="spellEnd"/>
           </w:p>
         </w:tc>
         <w:tc>
@@ -4619,6 +4187,7 @@
                 <w14:ligatures w14:val="none"/>
               </w:rPr>
             </w:pPr>
+            <w:proofErr w:type="spellStart"/>
             <w:r>
               <w:rPr>
                 <w:rFonts w:ascii="Aptos Narrow" w:eastAsia="Times New Roman" w:hAnsi="Aptos Narrow" w:cs="Times New Roman"/>
@@ -4629,6 +4198,7 @@
               </w:rPr>
               <w:t>straw_id:weayear</w:t>
             </w:r>
+            <w:proofErr w:type="spellEnd"/>
           </w:p>
         </w:tc>
         <w:tc>
@@ -4887,6 +4457,7 @@
                 <w14:ligatures w14:val="none"/>
               </w:rPr>
             </w:pPr>
+            <w:proofErr w:type="spellStart"/>
             <w:r>
               <w:rPr>
                 <w:rFonts w:ascii="Aptos Narrow" w:eastAsia="Times New Roman" w:hAnsi="Aptos Narrow" w:cs="Times New Roman"/>
@@ -4895,8 +4466,31 @@
                 <w:lang w:val="en-US" w:eastAsia="da-DK"/>
                 <w14:ligatures w14:val="none"/>
               </w:rPr>
-              <w:t>till_id:cctrt_id:straw_id</w:t>
-            </w:r>
+              <w:t>till_</w:t>
+            </w:r>
+            <w:proofErr w:type="gramStart"/>
+            <w:r>
+              <w:rPr>
+                <w:rFonts w:ascii="Aptos Narrow" w:eastAsia="Times New Roman" w:hAnsi="Aptos Narrow" w:cs="Times New Roman"/>
+                <w:color w:val="000000"/>
+                <w:kern w:val="0"/>
+                <w:lang w:val="en-US" w:eastAsia="da-DK"/>
+                <w14:ligatures w14:val="none"/>
+              </w:rPr>
+              <w:t>id:cctrt</w:t>
+            </w:r>
+            <w:proofErr w:type="gramEnd"/>
+            <w:r>
+              <w:rPr>
+                <w:rFonts w:ascii="Aptos Narrow" w:eastAsia="Times New Roman" w:hAnsi="Aptos Narrow" w:cs="Times New Roman"/>
+                <w:color w:val="000000"/>
+                <w:kern w:val="0"/>
+                <w:lang w:val="en-US" w:eastAsia="da-DK"/>
+                <w14:ligatures w14:val="none"/>
+              </w:rPr>
+              <w:t>_id:straw_id</w:t>
+            </w:r>
+            <w:proofErr w:type="spellEnd"/>
           </w:p>
         </w:tc>
         <w:tc>
@@ -5155,6 +4749,7 @@
                 <w14:ligatures w14:val="none"/>
               </w:rPr>
             </w:pPr>
+            <w:proofErr w:type="spellStart"/>
             <w:r>
               <w:rPr>
                 <w:rFonts w:ascii="Aptos Narrow" w:eastAsia="Times New Roman" w:hAnsi="Aptos Narrow" w:cs="Times New Roman"/>
@@ -5163,8 +4758,31 @@
                 <w:lang w:val="en-US" w:eastAsia="da-DK"/>
                 <w14:ligatures w14:val="none"/>
               </w:rPr>
-              <w:t>till_id:cctrt_id:weayear</w:t>
-            </w:r>
+              <w:t>till_</w:t>
+            </w:r>
+            <w:proofErr w:type="gramStart"/>
+            <w:r>
+              <w:rPr>
+                <w:rFonts w:ascii="Aptos Narrow" w:eastAsia="Times New Roman" w:hAnsi="Aptos Narrow" w:cs="Times New Roman"/>
+                <w:color w:val="000000"/>
+                <w:kern w:val="0"/>
+                <w:lang w:val="en-US" w:eastAsia="da-DK"/>
+                <w14:ligatures w14:val="none"/>
+              </w:rPr>
+              <w:t>id:cctrt</w:t>
+            </w:r>
+            <w:proofErr w:type="gramEnd"/>
+            <w:r>
+              <w:rPr>
+                <w:rFonts w:ascii="Aptos Narrow" w:eastAsia="Times New Roman" w:hAnsi="Aptos Narrow" w:cs="Times New Roman"/>
+                <w:color w:val="000000"/>
+                <w:kern w:val="0"/>
+                <w:lang w:val="en-US" w:eastAsia="da-DK"/>
+                <w14:ligatures w14:val="none"/>
+              </w:rPr>
+              <w:t>_id:weayear</w:t>
+            </w:r>
+            <w:proofErr w:type="spellEnd"/>
           </w:p>
         </w:tc>
         <w:tc>
@@ -5423,6 +5041,7 @@
                 <w14:ligatures w14:val="none"/>
               </w:rPr>
             </w:pPr>
+            <w:proofErr w:type="spellStart"/>
             <w:r>
               <w:rPr>
                 <w:rFonts w:ascii="Aptos Narrow" w:eastAsia="Times New Roman" w:hAnsi="Aptos Narrow" w:cs="Times New Roman"/>
@@ -5431,8 +5050,31 @@
                 <w:lang w:val="en-US" w:eastAsia="da-DK"/>
                 <w14:ligatures w14:val="none"/>
               </w:rPr>
-              <w:t>till_id:straw_id:weayear</w:t>
-            </w:r>
+              <w:t>till_</w:t>
+            </w:r>
+            <w:proofErr w:type="gramStart"/>
+            <w:r>
+              <w:rPr>
+                <w:rFonts w:ascii="Aptos Narrow" w:eastAsia="Times New Roman" w:hAnsi="Aptos Narrow" w:cs="Times New Roman"/>
+                <w:color w:val="000000"/>
+                <w:kern w:val="0"/>
+                <w:lang w:val="en-US" w:eastAsia="da-DK"/>
+                <w14:ligatures w14:val="none"/>
+              </w:rPr>
+              <w:t>id:straw</w:t>
+            </w:r>
+            <w:proofErr w:type="gramEnd"/>
+            <w:r>
+              <w:rPr>
+                <w:rFonts w:ascii="Aptos Narrow" w:eastAsia="Times New Roman" w:hAnsi="Aptos Narrow" w:cs="Times New Roman"/>
+                <w:color w:val="000000"/>
+                <w:kern w:val="0"/>
+                <w:lang w:val="en-US" w:eastAsia="da-DK"/>
+                <w14:ligatures w14:val="none"/>
+              </w:rPr>
+              <w:t>_id:weayear</w:t>
+            </w:r>
+            <w:proofErr w:type="spellEnd"/>
           </w:p>
         </w:tc>
         <w:tc>
@@ -5691,6 +5333,7 @@
                 <w14:ligatures w14:val="none"/>
               </w:rPr>
             </w:pPr>
+            <w:proofErr w:type="spellStart"/>
             <w:r>
               <w:rPr>
                 <w:rFonts w:ascii="Aptos Narrow" w:eastAsia="Times New Roman" w:hAnsi="Aptos Narrow" w:cs="Times New Roman"/>
@@ -5699,8 +5342,31 @@
                 <w:lang w:val="en-US" w:eastAsia="da-DK"/>
                 <w14:ligatures w14:val="none"/>
               </w:rPr>
-              <w:t>cctrt_id:straw_id:weayear</w:t>
-            </w:r>
+              <w:t>cctrt_</w:t>
+            </w:r>
+            <w:proofErr w:type="gramStart"/>
+            <w:r>
+              <w:rPr>
+                <w:rFonts w:ascii="Aptos Narrow" w:eastAsia="Times New Roman" w:hAnsi="Aptos Narrow" w:cs="Times New Roman"/>
+                <w:color w:val="000000"/>
+                <w:kern w:val="0"/>
+                <w:lang w:val="en-US" w:eastAsia="da-DK"/>
+                <w14:ligatures w14:val="none"/>
+              </w:rPr>
+              <w:t>id:straw</w:t>
+            </w:r>
+            <w:proofErr w:type="gramEnd"/>
+            <w:r>
+              <w:rPr>
+                <w:rFonts w:ascii="Aptos Narrow" w:eastAsia="Times New Roman" w:hAnsi="Aptos Narrow" w:cs="Times New Roman"/>
+                <w:color w:val="000000"/>
+                <w:kern w:val="0"/>
+                <w:lang w:val="en-US" w:eastAsia="da-DK"/>
+                <w14:ligatures w14:val="none"/>
+              </w:rPr>
+              <w:t>_id:weayear</w:t>
+            </w:r>
+            <w:proofErr w:type="spellEnd"/>
           </w:p>
         </w:tc>
         <w:tc>
@@ -5959,6 +5625,7 @@
                 <w14:ligatures w14:val="none"/>
               </w:rPr>
             </w:pPr>
+            <w:proofErr w:type="spellStart"/>
             <w:r>
               <w:rPr>
                 <w:rFonts w:ascii="Aptos Narrow" w:eastAsia="Times New Roman" w:hAnsi="Aptos Narrow" w:cs="Times New Roman"/>
@@ -5967,8 +5634,31 @@
                 <w:lang w:val="en-US" w:eastAsia="da-DK"/>
                 <w14:ligatures w14:val="none"/>
               </w:rPr>
-              <w:t>till_id:cctrt_id:straw_id:weayear</w:t>
-            </w:r>
+              <w:t>till_</w:t>
+            </w:r>
+            <w:proofErr w:type="gramStart"/>
+            <w:r>
+              <w:rPr>
+                <w:rFonts w:ascii="Aptos Narrow" w:eastAsia="Times New Roman" w:hAnsi="Aptos Narrow" w:cs="Times New Roman"/>
+                <w:color w:val="000000"/>
+                <w:kern w:val="0"/>
+                <w:lang w:val="en-US" w:eastAsia="da-DK"/>
+                <w14:ligatures w14:val="none"/>
+              </w:rPr>
+              <w:t>id:cctrt</w:t>
+            </w:r>
+            <w:proofErr w:type="gramEnd"/>
+            <w:r>
+              <w:rPr>
+                <w:rFonts w:ascii="Aptos Narrow" w:eastAsia="Times New Roman" w:hAnsi="Aptos Narrow" w:cs="Times New Roman"/>
+                <w:color w:val="000000"/>
+                <w:kern w:val="0"/>
+                <w:lang w:val="en-US" w:eastAsia="da-DK"/>
+                <w14:ligatures w14:val="none"/>
+              </w:rPr>
+              <w:t>_id:straw_id:weayear</w:t>
+            </w:r>
+            <w:proofErr w:type="spellEnd"/>
           </w:p>
         </w:tc>
         <w:tc>
@@ -6230,6 +5920,7 @@
           <w:noProof/>
           <w:lang w:val="en-US"/>
         </w:rPr>
+        <w:lastRenderedPageBreak/>
         <w:drawing>
           <wp:inline distT="0" distB="0" distL="0" distR="0" wp14:anchorId="4CF519AB" wp14:editId="2527E914">
             <wp:extent cx="5731510" cy="3113405"/>
@@ -6324,7 +6015,35 @@
         <w:rPr>
           <w:lang w:val="en-US"/>
         </w:rPr>
-        <w:t xml:space="preserve">Tillage significantly impacted fall aboveground biomass in a consistent pattern between years, with a stronger effect in 2018 compared to 2019 (p&lt;0.001). Fall biomass was highest in no-till, followed by non-inversion tillage, and lowest in inversion tillage. This pattern was consistent across cover crop treatments. Notably, only the Radmid cover crop treatment increased fall biomass compared to the no cover crop treatment, with the strongest increase occurring in the notill system.   </w:t>
+        <w:t xml:space="preserve">Tillage significantly impacted fall aboveground biomass in a consistent pattern between years, with a stronger effect in 2018 compared to 2019 (p&lt;0.001). Fall biomass was highest in no-till, followed by non-inversion tillage, and lowest in inversion tillage. This pattern was consistent across cover crop treatments. Notably, only the </w:t>
+      </w:r>
+      <w:proofErr w:type="spellStart"/>
+      <w:r>
+        <w:rPr>
+          <w:lang w:val="en-US"/>
+        </w:rPr>
+        <w:t>Radmid</w:t>
+      </w:r>
+      <w:proofErr w:type="spellEnd"/>
+      <w:r>
+        <w:rPr>
+          <w:lang w:val="en-US"/>
+        </w:rPr>
+        <w:t xml:space="preserve"> cover crop treatment increased fall biomass compared to the no cover crop treatment, with the strongest increase occurring in the </w:t>
+      </w:r>
+      <w:proofErr w:type="spellStart"/>
+      <w:r>
+        <w:rPr>
+          <w:lang w:val="en-US"/>
+        </w:rPr>
+        <w:t>notill</w:t>
+      </w:r>
+      <w:proofErr w:type="spellEnd"/>
+      <w:r>
+        <w:rPr>
+          <w:lang w:val="en-US"/>
+        </w:rPr>
+        <w:t xml:space="preserve"> system.   </w:t>
       </w:r>
     </w:p>
     <w:p>
@@ -6439,8 +6158,9 @@
           <w:szCs w:val="24"/>
           <w:lang w:val="en-US"/>
         </w:rPr>
-        <w:t xml:space="preserve"> by </w:t>
-      </w:r>
+        <w:t xml:space="preserve"> </w:t>
+      </w:r>
+      <w:proofErr w:type="gramStart"/>
       <w:r>
         <w:rPr>
           <w:rFonts w:ascii="Times New Roman" w:hAnsi="Times New Roman" w:cs="Times New Roman"/>
@@ -6448,8 +6168,18 @@
           <w:szCs w:val="24"/>
           <w:lang w:val="en-US"/>
         </w:rPr>
+        <w:t xml:space="preserve">by </w:t>
+      </w:r>
+      <w:r>
+        <w:rPr>
+          <w:rFonts w:ascii="Times New Roman" w:hAnsi="Times New Roman" w:cs="Times New Roman"/>
+          <w:sz w:val="24"/>
+          <w:szCs w:val="24"/>
+          <w:lang w:val="en-US"/>
+        </w:rPr>
         <w:t>,</w:t>
       </w:r>
+      <w:proofErr w:type="gramEnd"/>
     </w:p>
     <w:p>
       <w:pPr>
@@ -6486,7 +6216,27 @@
           <w:szCs w:val="24"/>
           <w:lang w:val="en-US"/>
         </w:rPr>
-        <w:t>, with particularly good performance in the notill system</w:t>
+        <w:t xml:space="preserve">, with particularly good performance in the </w:t>
+      </w:r>
+      <w:proofErr w:type="spellStart"/>
+      <w:r>
+        <w:rPr>
+          <w:rFonts w:ascii="Times New Roman" w:hAnsi="Times New Roman" w:cs="Times New Roman"/>
+          <w:sz w:val="24"/>
+          <w:szCs w:val="24"/>
+          <w:lang w:val="en-US"/>
+        </w:rPr>
+        <w:t>notill</w:t>
+      </w:r>
+      <w:proofErr w:type="spellEnd"/>
+      <w:r>
+        <w:rPr>
+          <w:rFonts w:ascii="Times New Roman" w:hAnsi="Times New Roman" w:cs="Times New Roman"/>
+          <w:sz w:val="24"/>
+          <w:szCs w:val="24"/>
+          <w:lang w:val="en-US"/>
+        </w:rPr>
+        <w:t xml:space="preserve"> system</w:t>
       </w:r>
       <w:r>
         <w:rPr>

</xml_diff>